<commit_message>
Did Accounting Task 1
</commit_message>
<xml_diff>
--- a/Accounting/Unit 1 - Topic 1 HW/PPT 2-U1-T1-Task 1 for submission-1.docx
+++ b/Accounting/Unit 1 - Topic 1 HW/PPT 2-U1-T1-Task 1 for submission-1.docx
@@ -276,6 +276,43 @@
         </w:rPr>
         <w:t>Unlimited liability</w:t>
       </w:r>
+      <w:r>
+        <w:rPr>
+          <w:rFonts w:asciiTheme="minorHAnsi" w:eastAsiaTheme="minorEastAsia" w:hAnsi="Tw Cen MT" w:cstheme="minorBidi"/>
+          <w:color w:val="404040" w:themeColor="text1" w:themeTint="BF"/>
+          <w:kern w:val="24"/>
+          <w:szCs w:val="38"/>
+        </w:rPr>
+        <w:t xml:space="preserve"> </w:t>
+      </w:r>
+      <w:r>
+        <w:rPr>
+          <w:rFonts w:asciiTheme="minorHAnsi" w:eastAsiaTheme="minorEastAsia" w:hAnsi="Tw Cen MT" w:cstheme="minorBidi"/>
+          <w:color w:val="404040" w:themeColor="text1" w:themeTint="BF"/>
+          <w:kern w:val="24"/>
+          <w:szCs w:val="38"/>
+        </w:rPr>
+        <w:t>–</w:t>
+      </w:r>
+      <w:r>
+        <w:rPr>
+          <w:rFonts w:asciiTheme="minorHAnsi" w:eastAsiaTheme="minorEastAsia" w:hAnsi="Tw Cen MT" w:cstheme="minorBidi"/>
+          <w:color w:val="404040" w:themeColor="text1" w:themeTint="BF"/>
+          <w:kern w:val="24"/>
+          <w:szCs w:val="38"/>
+        </w:rPr>
+        <w:t xml:space="preserve"> </w:t>
+      </w:r>
+      <w:r>
+        <w:rPr>
+          <w:rFonts w:asciiTheme="minorHAnsi" w:eastAsiaTheme="minorEastAsia" w:hAnsi="Tw Cen MT" w:cstheme="minorBidi"/>
+          <w:color w:val="404040" w:themeColor="text1" w:themeTint="BF"/>
+          <w:kern w:val="24"/>
+          <w:szCs w:val="38"/>
+          <w:highlight w:val="yellow"/>
+        </w:rPr>
+        <w:t>under the sole trading and partnership forms of ownership, the owner and the business are not considered to be separate legal entities from the business. They may therefore be personally liable for all debts of the business if they cannot be repaid.</w:t>
+      </w:r>
     </w:p>
     <w:p>
       <w:pPr>
@@ -287,6 +324,7 @@
         <w:spacing w:line="216" w:lineRule="auto"/>
         <w:rPr>
           <w:color w:val="0F6FC6"/>
+          <w:highlight w:val="yellow"/>
         </w:rPr>
       </w:pPr>
       <w:r>
@@ -297,6 +335,77 @@
           <w:szCs w:val="38"/>
         </w:rPr>
         <w:t>Legal entity</w:t>
+      </w:r>
+      <w:r>
+        <w:rPr>
+          <w:rFonts w:asciiTheme="minorHAnsi" w:eastAsiaTheme="minorEastAsia" w:hAnsi="Tw Cen MT" w:cstheme="minorBidi"/>
+          <w:color w:val="404040" w:themeColor="text1" w:themeTint="BF"/>
+          <w:kern w:val="24"/>
+          <w:szCs w:val="38"/>
+        </w:rPr>
+        <w:t xml:space="preserve"> </w:t>
+      </w:r>
+      <w:r>
+        <w:rPr>
+          <w:rFonts w:asciiTheme="minorHAnsi" w:eastAsiaTheme="minorEastAsia" w:hAnsi="Tw Cen MT" w:cstheme="minorBidi"/>
+          <w:color w:val="404040" w:themeColor="text1" w:themeTint="BF"/>
+          <w:kern w:val="24"/>
+          <w:szCs w:val="38"/>
+          <w:highlight w:val="yellow"/>
+        </w:rPr>
+        <w:t>–</w:t>
+      </w:r>
+      <w:r>
+        <w:rPr>
+          <w:rFonts w:asciiTheme="minorHAnsi" w:eastAsiaTheme="minorEastAsia" w:hAnsi="Tw Cen MT" w:cstheme="minorBidi"/>
+          <w:color w:val="404040" w:themeColor="text1" w:themeTint="BF"/>
+          <w:kern w:val="24"/>
+          <w:szCs w:val="38"/>
+          <w:highlight w:val="yellow"/>
+        </w:rPr>
+        <w:t xml:space="preserve"> A legal entity is an entity (EG: A Company) that has its own legal capacity, rights and obligation</w:t>
+      </w:r>
+      <w:r>
+        <w:rPr>
+          <w:rFonts w:asciiTheme="minorHAnsi" w:eastAsiaTheme="minorEastAsia" w:hAnsi="Tw Cen MT" w:cstheme="minorBidi"/>
+          <w:color w:val="404040" w:themeColor="text1" w:themeTint="BF"/>
+          <w:kern w:val="24"/>
+          <w:szCs w:val="38"/>
+          <w:highlight w:val="yellow"/>
+        </w:rPr>
+        <w:t>s</w:t>
+      </w:r>
+      <w:r>
+        <w:rPr>
+          <w:rFonts w:asciiTheme="minorHAnsi" w:eastAsiaTheme="minorEastAsia" w:hAnsi="Tw Cen MT" w:cstheme="minorBidi"/>
+          <w:color w:val="404040" w:themeColor="text1" w:themeTint="BF"/>
+          <w:kern w:val="24"/>
+          <w:szCs w:val="38"/>
+          <w:highlight w:val="yellow"/>
+        </w:rPr>
+        <w:t xml:space="preserve">. The entity is usually formed by </w:t>
+      </w:r>
+      <w:proofErr w:type="gramStart"/>
+      <w:r>
+        <w:rPr>
+          <w:rFonts w:asciiTheme="minorHAnsi" w:eastAsiaTheme="minorEastAsia" w:hAnsi="Tw Cen MT" w:cstheme="minorBidi"/>
+          <w:color w:val="404040" w:themeColor="text1" w:themeTint="BF"/>
+          <w:kern w:val="24"/>
+          <w:szCs w:val="38"/>
+          <w:highlight w:val="yellow"/>
+        </w:rPr>
+        <w:t>a number of</w:t>
+      </w:r>
+      <w:proofErr w:type="gramEnd"/>
+      <w:r>
+        <w:rPr>
+          <w:rFonts w:asciiTheme="minorHAnsi" w:eastAsiaTheme="minorEastAsia" w:hAnsi="Tw Cen MT" w:cstheme="minorBidi"/>
+          <w:color w:val="404040" w:themeColor="text1" w:themeTint="BF"/>
+          <w:kern w:val="24"/>
+          <w:szCs w:val="38"/>
+          <w:highlight w:val="yellow"/>
+        </w:rPr>
+        <w:t xml:space="preserve"> people and is considered legally separate to the individuals. This means that they are a separate entity to the individuals, meaning they will not be personally liable for the debts of the business if they cannot be repaid.</w:t>
       </w:r>
     </w:p>
     <w:p>
@@ -394,10 +503,6 @@
     <w:p>
       <w:pPr>
         <w:pStyle w:val="ListParagraph"/>
-        <w:numPr>
-          <w:ilvl w:val="0"/>
-          <w:numId w:val="2"/>
-        </w:numPr>
         <w:spacing w:line="216" w:lineRule="auto"/>
         <w:rPr>
           <w:color w:val="0F6FC6"/>
@@ -409,8 +514,19 @@
           <w:color w:val="404040" w:themeColor="text1" w:themeTint="BF"/>
           <w:kern w:val="24"/>
           <w:szCs w:val="38"/>
-        </w:rPr>
-        <w:t>the ownership structure of a company</w:t>
+          <w:highlight w:val="yellow"/>
+        </w:rPr>
+        <w:t xml:space="preserve">A sole trader is a one person business where the one owner supplies most of the funds to commence </w:t>
+      </w:r>
+      <w:r>
+        <w:rPr>
+          <w:rFonts w:asciiTheme="minorHAnsi" w:eastAsiaTheme="minorEastAsia" w:hAnsi="Tw Cen MT" w:cstheme="minorBidi"/>
+          <w:color w:val="404040" w:themeColor="text1" w:themeTint="BF"/>
+          <w:kern w:val="24"/>
+          <w:szCs w:val="38"/>
+          <w:highlight w:val="yellow"/>
+        </w:rPr>
+        <w:t>the business, runs the business, is responsible for its debts and takes all the profit and bears all the losses. The structure of a sole trader means the business is not considered a separate legal entity to the business and has unlimited liability, meaning the owner maybe be liable for the debt of the business if they are unable to be repaid.</w:t>
       </w:r>
     </w:p>
     <w:p>
@@ -432,6 +548,70 @@
           <w:kern w:val="24"/>
           <w:szCs w:val="38"/>
         </w:rPr>
+        <w:t>the ownership structure of a company</w:t>
+      </w:r>
+    </w:p>
+    <w:p>
+      <w:pPr>
+        <w:pStyle w:val="ListParagraph"/>
+        <w:spacing w:line="216" w:lineRule="auto"/>
+        <w:rPr>
+          <w:rFonts w:asciiTheme="minorHAnsi" w:eastAsiaTheme="minorEastAsia" w:hAnsi="Tw Cen MT" w:cstheme="minorBidi"/>
+          <w:color w:val="404040" w:themeColor="text1" w:themeTint="BF"/>
+          <w:kern w:val="24"/>
+          <w:szCs w:val="38"/>
+          <w:highlight w:val="yellow"/>
+        </w:rPr>
+      </w:pPr>
+      <w:r>
+        <w:rPr>
+          <w:rFonts w:asciiTheme="minorHAnsi" w:eastAsiaTheme="minorEastAsia" w:hAnsi="Tw Cen MT" w:cstheme="minorBidi"/>
+          <w:color w:val="404040" w:themeColor="text1" w:themeTint="BF"/>
+          <w:kern w:val="24"/>
+          <w:szCs w:val="38"/>
+          <w:highlight w:val="yellow"/>
+        </w:rPr>
+        <w:t>Companies can be formed with only one owner, but are usually formed by a number of owners or shareholders who are regarded as a separate legal entity from the company. The owners therefore have limited liability, meaning they are not liable for the debts of the company (the company is responsible for its own debts). Companies are governed by the Corporations Act 2001 and can be either private or public companies.</w:t>
+      </w:r>
+    </w:p>
+    <w:p>
+      <w:pPr>
+        <w:pStyle w:val="ListParagraph"/>
+        <w:spacing w:line="216" w:lineRule="auto"/>
+        <w:rPr>
+          <w:color w:val="0F6FC6"/>
+        </w:rPr>
+      </w:pPr>
+      <w:r>
+        <w:rPr>
+          <w:rFonts w:asciiTheme="minorHAnsi" w:eastAsiaTheme="minorEastAsia" w:hAnsi="Tw Cen MT" w:cstheme="minorBidi"/>
+          <w:color w:val="404040" w:themeColor="text1" w:themeTint="BF"/>
+          <w:kern w:val="24"/>
+          <w:szCs w:val="38"/>
+          <w:highlight w:val="yellow"/>
+        </w:rPr>
+        <w:t>Private companies are usually family concerns and have Pty Ltd after their name. Public companies invite ownership for the general public (shareholders) and are required to have Ltd after their name. Being separate legal entities, companies pay their tax at the company tax rate.</w:t>
+      </w:r>
+    </w:p>
+    <w:p>
+      <w:pPr>
+        <w:pStyle w:val="ListParagraph"/>
+        <w:numPr>
+          <w:ilvl w:val="0"/>
+          <w:numId w:val="2"/>
+        </w:numPr>
+        <w:spacing w:line="216" w:lineRule="auto"/>
+        <w:rPr>
+          <w:color w:val="0F6FC6"/>
+        </w:rPr>
+      </w:pPr>
+      <w:r>
+        <w:rPr>
+          <w:rFonts w:asciiTheme="minorHAnsi" w:eastAsiaTheme="minorEastAsia" w:hAnsi="Tw Cen MT" w:cstheme="minorBidi"/>
+          <w:color w:val="404040" w:themeColor="text1" w:themeTint="BF"/>
+          <w:kern w:val="24"/>
+          <w:szCs w:val="38"/>
+        </w:rPr>
         <w:t>the interrelationship between assets, liabilities and owner</w:t>
       </w:r>
       <w:r>
@@ -451,6 +631,45 @@
           <w:szCs w:val="38"/>
         </w:rPr>
         <w:t>s equity in the accounting equation</w:t>
+      </w:r>
+    </w:p>
+    <w:p>
+      <w:pPr>
+        <w:pStyle w:val="ListParagraph"/>
+        <w:spacing w:line="216" w:lineRule="auto"/>
+        <w:rPr>
+          <w:color w:val="0F6FC6"/>
+        </w:rPr>
+      </w:pPr>
+      <w:r>
+        <w:rPr>
+          <w:rFonts w:asciiTheme="minorHAnsi" w:eastAsiaTheme="minorEastAsia" w:hAnsi="Tw Cen MT" w:cstheme="minorBidi"/>
+          <w:color w:val="404040" w:themeColor="text1" w:themeTint="BF"/>
+          <w:kern w:val="24"/>
+          <w:szCs w:val="38"/>
+          <w:highlight w:val="yellow"/>
+        </w:rPr>
+        <w:t xml:space="preserve">The accounting equation is A = L + OE and can be rearranged to OE = A </w:t>
+      </w:r>
+      <w:r>
+        <w:rPr>
+          <w:rFonts w:asciiTheme="minorHAnsi" w:eastAsiaTheme="minorEastAsia" w:hAnsi="Tw Cen MT" w:cstheme="minorBidi"/>
+          <w:color w:val="404040" w:themeColor="text1" w:themeTint="BF"/>
+          <w:kern w:val="24"/>
+          <w:szCs w:val="38"/>
+          <w:highlight w:val="yellow"/>
+        </w:rPr>
+        <w:t>–</w:t>
+      </w:r>
+      <w:r>
+        <w:rPr>
+          <w:rFonts w:asciiTheme="minorHAnsi" w:eastAsiaTheme="minorEastAsia" w:hAnsi="Tw Cen MT" w:cstheme="minorBidi"/>
+          <w:color w:val="404040" w:themeColor="text1" w:themeTint="BF"/>
+          <w:kern w:val="24"/>
+          <w:szCs w:val="38"/>
+          <w:highlight w:val="yellow"/>
+        </w:rPr>
+        <w:t xml:space="preserve"> L or L = A -OE. The equation shows the relationship between the sources of funds for a business (L &amp; OE) and the uses of funds (A). The relationship between A, L &amp; OE is always an equality, so no matter what transaction takes place, the accounting equation will always remain in balance.</w:t>
       </w:r>
     </w:p>
     <w:p>
@@ -669,6 +888,7 @@
           <w:sz w:val="24"/>
           <w:highlight w:val="yellow"/>
         </w:rPr>
+        <w:lastRenderedPageBreak/>
         <w:t>Public Company</w:t>
       </w:r>
     </w:p>
@@ -947,7 +1167,6 @@
           <w:color w:val="000000" w:themeColor="text1"/>
           <w:kern w:val="24"/>
         </w:rPr>
-        <w:lastRenderedPageBreak/>
         <w:t>Flight Centre</w:t>
       </w:r>
       <w:r>
@@ -2516,6 +2735,7 @@
     <w:lsdException w:name="HTML Sample" w:semiHidden="1" w:unhideWhenUsed="1"/>
     <w:lsdException w:name="HTML Typewriter" w:semiHidden="1" w:unhideWhenUsed="1"/>
     <w:lsdException w:name="HTML Variable" w:semiHidden="1" w:unhideWhenUsed="1"/>
+    <w:lsdException w:name="Normal Table" w:semiHidden="1" w:unhideWhenUsed="1"/>
     <w:lsdException w:name="annotation subject" w:semiHidden="1" w:unhideWhenUsed="1"/>
     <w:lsdException w:name="No List" w:semiHidden="1" w:unhideWhenUsed="1"/>
     <w:lsdException w:name="Outline List 1" w:semiHidden="1" w:unhideWhenUsed="1"/>
@@ -2558,8 +2778,11 @@
     <w:lsdException w:name="Table Contemporary" w:semiHidden="1" w:unhideWhenUsed="1"/>
     <w:lsdException w:name="Table Elegant" w:semiHidden="1" w:unhideWhenUsed="1"/>
     <w:lsdException w:name="Table Professional" w:semiHidden="1" w:unhideWhenUsed="1"/>
+    <w:lsdException w:name="Table Subtle 1" w:semiHidden="1" w:unhideWhenUsed="1"/>
     <w:lsdException w:name="Table Subtle 2" w:semiHidden="1" w:unhideWhenUsed="1"/>
     <w:lsdException w:name="Table Web 1" w:semiHidden="1" w:unhideWhenUsed="1"/>
+    <w:lsdException w:name="Table Web 2" w:semiHidden="1" w:unhideWhenUsed="1"/>
+    <w:lsdException w:name="Table Web 3" w:semiHidden="1" w:unhideWhenUsed="1"/>
     <w:lsdException w:name="Balloon Text" w:semiHidden="1" w:unhideWhenUsed="1"/>
     <w:lsdException w:name="Table Grid" w:uiPriority="39"/>
     <w:lsdException w:name="Table Theme" w:semiHidden="1" w:unhideWhenUsed="1"/>

</xml_diff>